<commit_message>
tested deployed site, edited wrong date in minutes
</commit_message>
<xml_diff>
--- a/minutes/internal/minutes-6-16-11-2019.docx
+++ b/minutes/internal/minutes-6-16-11-2019.docx
@@ -84,8 +84,10 @@
                 <w:sz w:val="22"/>
                 <w:szCs w:val="22"/>
               </w:rPr>
-              <w:t>5</w:t>
-            </w:r>
+              <w:t>6</w:t>
+            </w:r>
+            <w:bookmarkStart w:id="0" w:name="_GoBack"/>
+            <w:bookmarkEnd w:id="0"/>
             <w:r>
               <w:rPr>
                 <w:rFonts w:ascii="Calibri" w:hAnsi="Calibri"/>
@@ -355,18 +357,8 @@
                 <w:sz w:val="22"/>
                 <w:szCs w:val="22"/>
               </w:rPr>
-              <w:t xml:space="preserve">Ku </w:t>
-            </w:r>
-            <w:proofErr w:type="spellStart"/>
-            <w:r>
-              <w:rPr>
-                <w:rFonts w:ascii="Calibri" w:hAnsi="Calibri"/>
-                <w:sz w:val="22"/>
-                <w:szCs w:val="22"/>
-              </w:rPr>
-              <w:t>SeoungLim</w:t>
-            </w:r>
-            <w:proofErr w:type="spellEnd"/>
+              <w:t>Ku SeoungLim</w:t>
+            </w:r>
           </w:p>
           <w:p>
             <w:pPr>
@@ -377,70 +369,14 @@
                 <w:szCs w:val="22"/>
               </w:rPr>
             </w:pPr>
-            <w:proofErr w:type="spellStart"/>
-            <w:r>
-              <w:rPr>
-                <w:rFonts w:ascii="Calibri" w:hAnsi="Calibri"/>
-                <w:sz w:val="22"/>
-                <w:szCs w:val="22"/>
-              </w:rPr>
-              <w:t>Hilya</w:t>
-            </w:r>
-            <w:proofErr w:type="spellEnd"/>
-            <w:r>
-              <w:rPr>
-                <w:rFonts w:ascii="Calibri" w:hAnsi="Calibri"/>
-                <w:sz w:val="22"/>
-                <w:szCs w:val="22"/>
-              </w:rPr>
-              <w:t xml:space="preserve"> </w:t>
-            </w:r>
-            <w:proofErr w:type="spellStart"/>
-            <w:r>
-              <w:rPr>
-                <w:rFonts w:ascii="Calibri" w:hAnsi="Calibri"/>
-                <w:sz w:val="22"/>
-                <w:szCs w:val="22"/>
-              </w:rPr>
-              <w:t>Syazwani</w:t>
-            </w:r>
-            <w:proofErr w:type="spellEnd"/>
-            <w:r>
-              <w:rPr>
-                <w:rFonts w:ascii="Calibri" w:hAnsi="Calibri"/>
-                <w:sz w:val="22"/>
-                <w:szCs w:val="22"/>
-              </w:rPr>
-              <w:t xml:space="preserve"> </w:t>
-            </w:r>
-            <w:proofErr w:type="spellStart"/>
-            <w:r>
-              <w:rPr>
-                <w:rFonts w:ascii="Calibri" w:hAnsi="Calibri"/>
-                <w:sz w:val="22"/>
-                <w:szCs w:val="22"/>
-              </w:rPr>
-              <w:t>Binte</w:t>
-            </w:r>
-            <w:proofErr w:type="spellEnd"/>
-            <w:r>
-              <w:rPr>
-                <w:rFonts w:ascii="Calibri" w:hAnsi="Calibri"/>
-                <w:sz w:val="22"/>
-                <w:szCs w:val="22"/>
-              </w:rPr>
-              <w:t xml:space="preserve"> Mohamed </w:t>
-            </w:r>
-            <w:proofErr w:type="spellStart"/>
-            <w:r>
-              <w:rPr>
-                <w:rFonts w:ascii="Calibri" w:hAnsi="Calibri"/>
-                <w:sz w:val="22"/>
-                <w:szCs w:val="22"/>
-              </w:rPr>
-              <w:t>Yusoff</w:t>
-            </w:r>
-            <w:proofErr w:type="spellEnd"/>
+            <w:r>
+              <w:rPr>
+                <w:rFonts w:ascii="Calibri" w:hAnsi="Calibri"/>
+                <w:sz w:val="22"/>
+                <w:szCs w:val="22"/>
+              </w:rPr>
+              <w:t>Hilya Syazwani Binte Mohamed Yusoff</w:t>
+            </w:r>
           </w:p>
           <w:p>
             <w:pPr>
@@ -493,25 +429,7 @@
                 <w:sz w:val="22"/>
                 <w:szCs w:val="22"/>
               </w:rPr>
-              <w:t xml:space="preserve">Lim </w:t>
-            </w:r>
-            <w:proofErr w:type="spellStart"/>
-            <w:r>
-              <w:rPr>
-                <w:rFonts w:ascii="Calibri" w:hAnsi="Calibri"/>
-                <w:sz w:val="22"/>
-                <w:szCs w:val="22"/>
-              </w:rPr>
-              <w:t>Jie</w:t>
-            </w:r>
-            <w:proofErr w:type="spellEnd"/>
-            <w:r>
-              <w:rPr>
-                <w:rFonts w:ascii="Calibri" w:hAnsi="Calibri"/>
-                <w:sz w:val="22"/>
-                <w:szCs w:val="22"/>
-              </w:rPr>
-              <w:t xml:space="preserve"> Min</w:t>
+              <w:t>Lim Jie Min</w:t>
             </w:r>
           </w:p>
         </w:tc>
@@ -1353,8 +1271,6 @@
         </w:rPr>
         <w:t>9</w:t>
       </w:r>
-      <w:bookmarkStart w:id="0" w:name="_GoBack"/>
-      <w:bookmarkEnd w:id="0"/>
       <w:r>
         <w:rPr>
           <w:rFonts w:ascii="Calibri" w:hAnsi="Calibri" w:cs="Arial"/>
@@ -1448,25 +1364,7 @@
           <w:sz w:val="22"/>
           <w:szCs w:val="22"/>
         </w:rPr>
-        <w:t xml:space="preserve">Lim </w:t>
-      </w:r>
-      <w:proofErr w:type="spellStart"/>
-      <w:r>
-        <w:rPr>
-          <w:rFonts w:ascii="Calibri" w:hAnsi="Calibri"/>
-          <w:sz w:val="22"/>
-          <w:szCs w:val="22"/>
-        </w:rPr>
-        <w:t>Jie</w:t>
-      </w:r>
-      <w:proofErr w:type="spellEnd"/>
-      <w:r>
-        <w:rPr>
-          <w:rFonts w:ascii="Calibri" w:hAnsi="Calibri"/>
-          <w:sz w:val="22"/>
-          <w:szCs w:val="22"/>
-        </w:rPr>
-        <w:t xml:space="preserve"> Min</w:t>
+        <w:t>Lim Jie Min</w:t>
       </w:r>
     </w:p>
     <w:sectPr>

</xml_diff>